<commit_message>
Metodologia aplicada ao projeto
</commit_message>
<xml_diff>
--- a/Documantacao/Projeto-Coleta-Lixo.docx
+++ b/Documantacao/Projeto-Coleta-Lixo.docx
@@ -19,8 +19,6 @@
         </w:rPr>
         <w:t>Projeto-Coleta-Lixo</w:t>
       </w:r>
-      <w:bookmarkStart w:id="0" w:name="_GoBack"/>
-      <w:bookmarkEnd w:id="0"/>
     </w:p>
     <w:p>
       <w:pPr>
@@ -46,25 +44,7 @@
           <w:szCs w:val="24"/>
           <w:lang w:eastAsia="pt-BR"/>
         </w:rPr>
-        <w:t xml:space="preserve">é o </w:t>
-      </w:r>
-      <w:r>
-        <w:rPr>
-          <w:rFonts w:ascii="Times New Roman" w:eastAsia="Times New Roman" w:hAnsi="Times New Roman" w:cs="Times New Roman"/>
-          <w:sz w:val="24"/>
-          <w:szCs w:val="24"/>
-          <w:lang w:eastAsia="pt-BR"/>
-        </w:rPr>
-        <w:t>mais utilizado para desenvolvimento de software. Nesse modelo, o projeto é desenvolvido por níveis de prioridade e as</w:t>
-      </w:r>
-      <w:r>
-        <w:rPr>
-          <w:rFonts w:ascii="Times New Roman" w:eastAsia="Times New Roman" w:hAnsi="Times New Roman" w:cs="Times New Roman"/>
-          <w:sz w:val="24"/>
-          <w:szCs w:val="24"/>
-          <w:lang w:eastAsia="pt-BR"/>
-        </w:rPr>
-        <w:t xml:space="preserve"> </w:t>
+        <w:t xml:space="preserve">é o mais utilizado para desenvolvimento de software. Nesse modelo, o projeto é desenvolvido por níveis de prioridade e as </w:t>
       </w:r>
       <w:r>
         <w:rPr>
@@ -297,19 +277,17 @@
     <w:p>
       <w:pPr>
         <w:rPr>
-          <w:rFonts w:ascii="Times New Roman" w:eastAsia="Times New Roman" w:hAnsi="Times New Roman" w:cs="Times New Roman"/>
-          <w:sz w:val="24"/>
-          <w:szCs w:val="24"/>
-          <w:u w:val="single"/>
-          <w:lang w:eastAsia="pt-BR"/>
-        </w:rPr>
-      </w:pPr>
-      <w:r>
-        <w:rPr>
           <w:rFonts w:ascii="Times New Roman" w:hAnsi="Times New Roman" w:cs="Times New Roman"/>
           <w:sz w:val="24"/>
           <w:szCs w:val="24"/>
         </w:rPr>
+      </w:pPr>
+      <w:r>
+        <w:rPr>
+          <w:rFonts w:ascii="Times New Roman" w:hAnsi="Times New Roman" w:cs="Times New Roman"/>
+          <w:sz w:val="24"/>
+          <w:szCs w:val="24"/>
+        </w:rPr>
         <w:t>A escolha foi feita a partir do pedido do cliente de ter alteraç</w:t>
       </w:r>
       <w:r>
@@ -328,6 +306,60 @@
         </w:rPr>
         <w:t xml:space="preserve"> mais flexível (mudança de escopo) e apresentar o resultado, mesmo que parcial, o quanto antes.</w:t>
       </w:r>
+    </w:p>
+    <w:p>
+      <w:pPr>
+        <w:jc w:val="center"/>
+        <w:rPr>
+          <w:rFonts w:ascii="Times New Roman" w:hAnsi="Times New Roman" w:cs="Times New Roman"/>
+          <w:sz w:val="28"/>
+          <w:szCs w:val="28"/>
+        </w:rPr>
+      </w:pPr>
+      <w:r>
+        <w:rPr>
+          <w:rFonts w:ascii="Times New Roman" w:hAnsi="Times New Roman" w:cs="Times New Roman"/>
+          <w:sz w:val="28"/>
+          <w:szCs w:val="28"/>
+        </w:rPr>
+        <w:t>SCRUM</w:t>
+      </w:r>
+    </w:p>
+    <w:p>
+      <w:pPr>
+        <w:rPr>
+          <w:rFonts w:ascii="Times New Roman" w:hAnsi="Times New Roman" w:cs="Times New Roman"/>
+          <w:sz w:val="24"/>
+          <w:szCs w:val="24"/>
+        </w:rPr>
+      </w:pPr>
+      <w:r>
+        <w:rPr>
+          <w:rFonts w:ascii="Times New Roman" w:hAnsi="Times New Roman" w:cs="Times New Roman"/>
+          <w:sz w:val="24"/>
+          <w:szCs w:val="24"/>
+        </w:rPr>
+        <w:t>Para a criação desse projeto será utilizado o método ágil conhecido como SCRUM,</w:t>
+      </w:r>
+      <w:r>
+        <w:t xml:space="preserve"> </w:t>
+      </w:r>
+      <w:r>
+        <w:t>com isso torna-se mais organizado e com grandes chances de um resulto excelente ao final do projeto. É</w:t>
+      </w:r>
+      <w:r>
+        <w:rPr>
+          <w:rFonts w:ascii="Times New Roman" w:hAnsi="Times New Roman" w:cs="Times New Roman"/>
+          <w:sz w:val="24"/>
+          <w:szCs w:val="24"/>
+        </w:rPr>
+        <w:t xml:space="preserve"> o mais indicado para produção em espiral. </w:t>
+      </w:r>
+      <w:r>
+        <w:t xml:space="preserve">São estabelecidos as partes e o tempo para finalização de um “Time Box”. Com isso, o prazo deve ser cumprido com o máximo de pontualidade possível. </w:t>
+      </w:r>
+      <w:bookmarkStart w:id="0" w:name="_GoBack"/>
+      <w:bookmarkEnd w:id="0"/>
     </w:p>
     <w:sectPr>
       <w:pgSz w:w="11906" w:h="16838"/>

</xml_diff>